<commit_message>
fixes for IsModified and update editor flags
</commit_message>
<xml_diff>
--- a/Readme.docx
+++ b/Readme.docx
@@ -166,11 +166,19 @@
           <w:lang w:val="en-US"/>
         </w:rPr>
       </w:pPr>
-      <w:r>
-        <w:rPr>
-          <w:lang w:val="en-US"/>
-        </w:rPr>
-        <w:t>Dirty flag (track changes).</w:t>
+      <w:proofErr w:type="spellStart"/>
+      <w:r>
+        <w:rPr>
+          <w:lang w:val="en-US"/>
+        </w:rPr>
+        <w:t>IsModified</w:t>
+      </w:r>
+      <w:proofErr w:type="spellEnd"/>
+      <w:r>
+        <w:rPr>
+          <w:lang w:val="en-US"/>
+        </w:rPr>
+        <w:t xml:space="preserve"> flag (track changes).</w:t>
       </w:r>
     </w:p>
     <w:p>

</xml_diff>